<commit_message>
Acabei de implementar as Filas de Prioridade e Pilhas dinâmicas no programa, terá que ser editado para a tua parte do codigo
</commit_message>
<xml_diff>
--- a/Objetivos.docx
+++ b/Objetivos.docx
@@ -150,6 +150,7 @@
           <w:rFonts w:ascii="Times New Roman" w:eastAsia="Times New Roman" w:hAnsi="Times New Roman" w:cs="Times New Roman"/>
           <w:sz w:val="24"/>
           <w:szCs w:val="24"/>
+          <w:u w:val="single"/>
           <w:lang w:val="pt-BR" w:eastAsia="pt-BR"/>
           <w14:ligatures w14:val="none"/>
         </w:rPr>
@@ -159,6 +160,7 @@
           <w:rFonts w:ascii="Courier New" w:eastAsia="Times New Roman" w:hAnsi="Courier New" w:cs="Courier New"/>
           <w:sz w:val="20"/>
           <w:szCs w:val="20"/>
+          <w:u w:val="single"/>
           <w:lang w:val="pt-BR" w:eastAsia="pt-BR"/>
           <w14:ligatures w14:val="none"/>
         </w:rPr>
@@ -169,6 +171,7 @@
           <w:rFonts w:ascii="Times New Roman" w:eastAsia="Times New Roman" w:hAnsi="Times New Roman" w:cs="Times New Roman"/>
           <w:sz w:val="24"/>
           <w:szCs w:val="24"/>
+          <w:u w:val="single"/>
           <w:lang w:val="pt-BR" w:eastAsia="pt-BR"/>
           <w14:ligatures w14:val="none"/>
         </w:rPr>
@@ -186,6 +189,7 @@
           <w:rFonts w:ascii="Times New Roman" w:eastAsia="Times New Roman" w:hAnsi="Times New Roman" w:cs="Times New Roman"/>
           <w:sz w:val="24"/>
           <w:szCs w:val="24"/>
+          <w:u w:val="single"/>
           <w:lang w:val="pt-BR" w:eastAsia="pt-BR"/>
           <w14:ligatures w14:val="none"/>
         </w:rPr>
@@ -195,6 +199,7 @@
           <w:rFonts w:ascii="Courier New" w:eastAsia="Times New Roman" w:hAnsi="Courier New" w:cs="Courier New"/>
           <w:sz w:val="20"/>
           <w:szCs w:val="20"/>
+          <w:u w:val="single"/>
           <w:lang w:val="pt-BR" w:eastAsia="pt-BR"/>
           <w14:ligatures w14:val="none"/>
         </w:rPr>
@@ -205,6 +210,7 @@
           <w:rFonts w:ascii="Times New Roman" w:eastAsia="Times New Roman" w:hAnsi="Times New Roman" w:cs="Times New Roman"/>
           <w:sz w:val="24"/>
           <w:szCs w:val="24"/>
+          <w:u w:val="single"/>
           <w:lang w:val="pt-BR" w:eastAsia="pt-BR"/>
           <w14:ligatures w14:val="none"/>
         </w:rPr>
@@ -215,6 +221,7 @@
           <w:rFonts w:ascii="Courier New" w:eastAsia="Times New Roman" w:hAnsi="Courier New" w:cs="Courier New"/>
           <w:sz w:val="20"/>
           <w:szCs w:val="20"/>
+          <w:u w:val="single"/>
           <w:lang w:val="pt-BR" w:eastAsia="pt-BR"/>
           <w14:ligatures w14:val="none"/>
         </w:rPr>
@@ -225,6 +232,7 @@
           <w:rFonts w:ascii="Times New Roman" w:eastAsia="Times New Roman" w:hAnsi="Times New Roman" w:cs="Times New Roman"/>
           <w:sz w:val="24"/>
           <w:szCs w:val="24"/>
+          <w:u w:val="single"/>
           <w:lang w:val="pt-BR" w:eastAsia="pt-BR"/>
           <w14:ligatures w14:val="none"/>
         </w:rPr>
@@ -242,6 +250,7 @@
           <w:rFonts w:ascii="Times New Roman" w:eastAsia="Times New Roman" w:hAnsi="Times New Roman" w:cs="Times New Roman"/>
           <w:sz w:val="24"/>
           <w:szCs w:val="24"/>
+          <w:u w:val="single"/>
           <w:lang w:val="pt-BR" w:eastAsia="pt-BR"/>
           <w14:ligatures w14:val="none"/>
         </w:rPr>
@@ -251,6 +260,7 @@
           <w:rFonts w:ascii="Courier New" w:eastAsia="Times New Roman" w:hAnsi="Courier New" w:cs="Courier New"/>
           <w:sz w:val="20"/>
           <w:szCs w:val="20"/>
+          <w:u w:val="single"/>
           <w:lang w:val="pt-BR" w:eastAsia="pt-BR"/>
           <w14:ligatures w14:val="none"/>
         </w:rPr>
@@ -261,6 +271,7 @@
           <w:rFonts w:ascii="Times New Roman" w:eastAsia="Times New Roman" w:hAnsi="Times New Roman" w:cs="Times New Roman"/>
           <w:sz w:val="24"/>
           <w:szCs w:val="24"/>
+          <w:u w:val="single"/>
           <w:lang w:val="pt-BR" w:eastAsia="pt-BR"/>
           <w14:ligatures w14:val="none"/>
         </w:rPr>
@@ -278,6 +289,7 @@
           <w:rFonts w:ascii="Times New Roman" w:eastAsia="Times New Roman" w:hAnsi="Times New Roman" w:cs="Times New Roman"/>
           <w:sz w:val="24"/>
           <w:szCs w:val="24"/>
+          <w:u w:val="single"/>
           <w:lang w:val="pt-BR" w:eastAsia="pt-BR"/>
           <w14:ligatures w14:val="none"/>
         </w:rPr>
@@ -287,6 +299,7 @@
           <w:rFonts w:ascii="Courier New" w:eastAsia="Times New Roman" w:hAnsi="Courier New" w:cs="Courier New"/>
           <w:sz w:val="20"/>
           <w:szCs w:val="20"/>
+          <w:u w:val="single"/>
           <w:lang w:val="pt-BR" w:eastAsia="pt-BR"/>
           <w14:ligatures w14:val="none"/>
         </w:rPr>
@@ -297,6 +310,7 @@
           <w:rFonts w:ascii="Times New Roman" w:eastAsia="Times New Roman" w:hAnsi="Times New Roman" w:cs="Times New Roman"/>
           <w:sz w:val="24"/>
           <w:szCs w:val="24"/>
+          <w:u w:val="single"/>
           <w:lang w:val="pt-BR" w:eastAsia="pt-BR"/>
           <w14:ligatures w14:val="none"/>
         </w:rPr>
@@ -307,6 +321,7 @@
           <w:rFonts w:ascii="Courier New" w:eastAsia="Times New Roman" w:hAnsi="Courier New" w:cs="Courier New"/>
           <w:sz w:val="20"/>
           <w:szCs w:val="20"/>
+          <w:u w:val="single"/>
           <w:lang w:val="pt-BR" w:eastAsia="pt-BR"/>
           <w14:ligatures w14:val="none"/>
         </w:rPr>
@@ -317,6 +332,7 @@
           <w:rFonts w:ascii="Times New Roman" w:eastAsia="Times New Roman" w:hAnsi="Times New Roman" w:cs="Times New Roman"/>
           <w:sz w:val="24"/>
           <w:szCs w:val="24"/>
+          <w:u w:val="single"/>
           <w:lang w:val="pt-BR" w:eastAsia="pt-BR"/>
           <w14:ligatures w14:val="none"/>
         </w:rPr>
@@ -2287,11 +2303,11 @@
       <w:lang w:val="pt-PT"/>
     </w:rPr>
   </w:style>
-  <w:style w:type="paragraph" w:styleId="Ttulo1">
+  <w:style w:type="paragraph" w:styleId="Heading1">
     <w:name w:val="heading 1"/>
     <w:basedOn w:val="Normal"/>
     <w:next w:val="Normal"/>
-    <w:link w:val="Ttulo1Carter"/>
+    <w:link w:val="Heading1Char"/>
     <w:uiPriority w:val="9"/>
     <w:qFormat/>
     <w:rsid w:val="008A6728"/>
@@ -2308,11 +2324,11 @@
       <w:szCs w:val="40"/>
     </w:rPr>
   </w:style>
-  <w:style w:type="paragraph" w:styleId="Ttulo2">
+  <w:style w:type="paragraph" w:styleId="Heading2">
     <w:name w:val="heading 2"/>
     <w:basedOn w:val="Normal"/>
     <w:next w:val="Normal"/>
-    <w:link w:val="Ttulo2Carter"/>
+    <w:link w:val="Heading2Char"/>
     <w:uiPriority w:val="9"/>
     <w:semiHidden/>
     <w:unhideWhenUsed/>
@@ -2331,11 +2347,11 @@
       <w:szCs w:val="32"/>
     </w:rPr>
   </w:style>
-  <w:style w:type="paragraph" w:styleId="Ttulo3">
+  <w:style w:type="paragraph" w:styleId="Heading3">
     <w:name w:val="heading 3"/>
     <w:basedOn w:val="Normal"/>
     <w:next w:val="Normal"/>
-    <w:link w:val="Ttulo3Carter"/>
+    <w:link w:val="Heading3Char"/>
     <w:uiPriority w:val="9"/>
     <w:semiHidden/>
     <w:unhideWhenUsed/>
@@ -2354,11 +2370,11 @@
       <w:szCs w:val="28"/>
     </w:rPr>
   </w:style>
-  <w:style w:type="paragraph" w:styleId="Ttulo4">
+  <w:style w:type="paragraph" w:styleId="Heading4">
     <w:name w:val="heading 4"/>
     <w:basedOn w:val="Normal"/>
     <w:next w:val="Normal"/>
-    <w:link w:val="Ttulo4Carter"/>
+    <w:link w:val="Heading4Char"/>
     <w:uiPriority w:val="9"/>
     <w:semiHidden/>
     <w:unhideWhenUsed/>
@@ -2377,11 +2393,11 @@
       <w:color w:val="2F5496" w:themeColor="accent1" w:themeShade="BF"/>
     </w:rPr>
   </w:style>
-  <w:style w:type="paragraph" w:styleId="Ttulo5">
+  <w:style w:type="paragraph" w:styleId="Heading5">
     <w:name w:val="heading 5"/>
     <w:basedOn w:val="Normal"/>
     <w:next w:val="Normal"/>
-    <w:link w:val="Ttulo5Carter"/>
+    <w:link w:val="Heading5Char"/>
     <w:uiPriority w:val="9"/>
     <w:semiHidden/>
     <w:unhideWhenUsed/>
@@ -2398,11 +2414,11 @@
       <w:color w:val="2F5496" w:themeColor="accent1" w:themeShade="BF"/>
     </w:rPr>
   </w:style>
-  <w:style w:type="paragraph" w:styleId="Ttulo6">
+  <w:style w:type="paragraph" w:styleId="Heading6">
     <w:name w:val="heading 6"/>
     <w:basedOn w:val="Normal"/>
     <w:next w:val="Normal"/>
-    <w:link w:val="Ttulo6Carter"/>
+    <w:link w:val="Heading6Char"/>
     <w:uiPriority w:val="9"/>
     <w:semiHidden/>
     <w:unhideWhenUsed/>
@@ -2421,11 +2437,11 @@
       <w:color w:val="595959" w:themeColor="text1" w:themeTint="A6"/>
     </w:rPr>
   </w:style>
-  <w:style w:type="paragraph" w:styleId="Ttulo7">
+  <w:style w:type="paragraph" w:styleId="Heading7">
     <w:name w:val="heading 7"/>
     <w:basedOn w:val="Normal"/>
     <w:next w:val="Normal"/>
-    <w:link w:val="Ttulo7Carter"/>
+    <w:link w:val="Heading7Char"/>
     <w:uiPriority w:val="9"/>
     <w:semiHidden/>
     <w:unhideWhenUsed/>
@@ -2442,11 +2458,11 @@
       <w:color w:val="595959" w:themeColor="text1" w:themeTint="A6"/>
     </w:rPr>
   </w:style>
-  <w:style w:type="paragraph" w:styleId="Ttulo8">
+  <w:style w:type="paragraph" w:styleId="Heading8">
     <w:name w:val="heading 8"/>
     <w:basedOn w:val="Normal"/>
     <w:next w:val="Normal"/>
-    <w:link w:val="Ttulo8Carter"/>
+    <w:link w:val="Heading8Char"/>
     <w:uiPriority w:val="9"/>
     <w:semiHidden/>
     <w:unhideWhenUsed/>
@@ -2465,11 +2481,11 @@
       <w:color w:val="272727" w:themeColor="text1" w:themeTint="D8"/>
     </w:rPr>
   </w:style>
-  <w:style w:type="paragraph" w:styleId="Ttulo9">
+  <w:style w:type="paragraph" w:styleId="Heading9">
     <w:name w:val="heading 9"/>
     <w:basedOn w:val="Normal"/>
     <w:next w:val="Normal"/>
-    <w:link w:val="Ttulo9Carter"/>
+    <w:link w:val="Heading9Char"/>
     <w:uiPriority w:val="9"/>
     <w:semiHidden/>
     <w:unhideWhenUsed/>
@@ -2486,13 +2502,13 @@
       <w:color w:val="272727" w:themeColor="text1" w:themeTint="D8"/>
     </w:rPr>
   </w:style>
-  <w:style w:type="character" w:default="1" w:styleId="Tipodeletrapredefinidodopargrafo">
+  <w:style w:type="character" w:default="1" w:styleId="DefaultParagraphFont">
     <w:name w:val="Default Paragraph Font"/>
     <w:uiPriority w:val="1"/>
     <w:semiHidden/>
     <w:unhideWhenUsed/>
   </w:style>
-  <w:style w:type="table" w:default="1" w:styleId="Tabelanormal">
+  <w:style w:type="table" w:default="1" w:styleId="TableNormal">
     <w:name w:val="Normal Table"/>
     <w:uiPriority w:val="99"/>
     <w:semiHidden/>
@@ -2507,16 +2523,16 @@
       </w:tblCellMar>
     </w:tblPr>
   </w:style>
-  <w:style w:type="numbering" w:default="1" w:styleId="Semlista">
+  <w:style w:type="numbering" w:default="1" w:styleId="NoList">
     <w:name w:val="No List"/>
     <w:uiPriority w:val="99"/>
     <w:semiHidden/>
     <w:unhideWhenUsed/>
   </w:style>
-  <w:style w:type="character" w:customStyle="1" w:styleId="Ttulo1Carter">
-    <w:name w:val="Título 1 Caráter"/>
-    <w:basedOn w:val="Tipodeletrapredefinidodopargrafo"/>
-    <w:link w:val="Ttulo1"/>
+  <w:style w:type="character" w:customStyle="1" w:styleId="Heading1Char">
+    <w:name w:val="Heading 1 Char"/>
+    <w:basedOn w:val="DefaultParagraphFont"/>
+    <w:link w:val="Heading1"/>
     <w:uiPriority w:val="9"/>
     <w:rsid w:val="008A6728"/>
     <w:rPr>
@@ -2527,10 +2543,10 @@
       <w:lang w:val="pt-PT"/>
     </w:rPr>
   </w:style>
-  <w:style w:type="character" w:customStyle="1" w:styleId="Ttulo2Carter">
-    <w:name w:val="Título 2 Caráter"/>
-    <w:basedOn w:val="Tipodeletrapredefinidodopargrafo"/>
-    <w:link w:val="Ttulo2"/>
+  <w:style w:type="character" w:customStyle="1" w:styleId="Heading2Char">
+    <w:name w:val="Heading 2 Char"/>
+    <w:basedOn w:val="DefaultParagraphFont"/>
+    <w:link w:val="Heading2"/>
     <w:uiPriority w:val="9"/>
     <w:semiHidden/>
     <w:rsid w:val="008A6728"/>
@@ -2542,10 +2558,10 @@
       <w:lang w:val="pt-PT"/>
     </w:rPr>
   </w:style>
-  <w:style w:type="character" w:customStyle="1" w:styleId="Ttulo3Carter">
-    <w:name w:val="Título 3 Caráter"/>
-    <w:basedOn w:val="Tipodeletrapredefinidodopargrafo"/>
-    <w:link w:val="Ttulo3"/>
+  <w:style w:type="character" w:customStyle="1" w:styleId="Heading3Char">
+    <w:name w:val="Heading 3 Char"/>
+    <w:basedOn w:val="DefaultParagraphFont"/>
+    <w:link w:val="Heading3"/>
     <w:uiPriority w:val="9"/>
     <w:semiHidden/>
     <w:rsid w:val="008A6728"/>
@@ -2557,10 +2573,10 @@
       <w:lang w:val="pt-PT"/>
     </w:rPr>
   </w:style>
-  <w:style w:type="character" w:customStyle="1" w:styleId="Ttulo4Carter">
-    <w:name w:val="Título 4 Caráter"/>
-    <w:basedOn w:val="Tipodeletrapredefinidodopargrafo"/>
-    <w:link w:val="Ttulo4"/>
+  <w:style w:type="character" w:customStyle="1" w:styleId="Heading4Char">
+    <w:name w:val="Heading 4 Char"/>
+    <w:basedOn w:val="DefaultParagraphFont"/>
+    <w:link w:val="Heading4"/>
     <w:uiPriority w:val="9"/>
     <w:semiHidden/>
     <w:rsid w:val="008A6728"/>
@@ -2572,10 +2588,10 @@
       <w:lang w:val="pt-PT"/>
     </w:rPr>
   </w:style>
-  <w:style w:type="character" w:customStyle="1" w:styleId="Ttulo5Carter">
-    <w:name w:val="Título 5 Caráter"/>
-    <w:basedOn w:val="Tipodeletrapredefinidodopargrafo"/>
-    <w:link w:val="Ttulo5"/>
+  <w:style w:type="character" w:customStyle="1" w:styleId="Heading5Char">
+    <w:name w:val="Heading 5 Char"/>
+    <w:basedOn w:val="DefaultParagraphFont"/>
+    <w:link w:val="Heading5"/>
     <w:uiPriority w:val="9"/>
     <w:semiHidden/>
     <w:rsid w:val="008A6728"/>
@@ -2585,10 +2601,10 @@
       <w:lang w:val="pt-PT"/>
     </w:rPr>
   </w:style>
-  <w:style w:type="character" w:customStyle="1" w:styleId="Ttulo6Carter">
-    <w:name w:val="Título 6 Caráter"/>
-    <w:basedOn w:val="Tipodeletrapredefinidodopargrafo"/>
-    <w:link w:val="Ttulo6"/>
+  <w:style w:type="character" w:customStyle="1" w:styleId="Heading6Char">
+    <w:name w:val="Heading 6 Char"/>
+    <w:basedOn w:val="DefaultParagraphFont"/>
+    <w:link w:val="Heading6"/>
     <w:uiPriority w:val="9"/>
     <w:semiHidden/>
     <w:rsid w:val="008A6728"/>
@@ -2600,10 +2616,10 @@
       <w:lang w:val="pt-PT"/>
     </w:rPr>
   </w:style>
-  <w:style w:type="character" w:customStyle="1" w:styleId="Ttulo7Carter">
-    <w:name w:val="Título 7 Caráter"/>
-    <w:basedOn w:val="Tipodeletrapredefinidodopargrafo"/>
-    <w:link w:val="Ttulo7"/>
+  <w:style w:type="character" w:customStyle="1" w:styleId="Heading7Char">
+    <w:name w:val="Heading 7 Char"/>
+    <w:basedOn w:val="DefaultParagraphFont"/>
+    <w:link w:val="Heading7"/>
     <w:uiPriority w:val="9"/>
     <w:semiHidden/>
     <w:rsid w:val="008A6728"/>
@@ -2613,10 +2629,10 @@
       <w:lang w:val="pt-PT"/>
     </w:rPr>
   </w:style>
-  <w:style w:type="character" w:customStyle="1" w:styleId="Ttulo8Carter">
-    <w:name w:val="Título 8 Caráter"/>
-    <w:basedOn w:val="Tipodeletrapredefinidodopargrafo"/>
-    <w:link w:val="Ttulo8"/>
+  <w:style w:type="character" w:customStyle="1" w:styleId="Heading8Char">
+    <w:name w:val="Heading 8 Char"/>
+    <w:basedOn w:val="DefaultParagraphFont"/>
+    <w:link w:val="Heading8"/>
     <w:uiPriority w:val="9"/>
     <w:semiHidden/>
     <w:rsid w:val="008A6728"/>
@@ -2628,10 +2644,10 @@
       <w:lang w:val="pt-PT"/>
     </w:rPr>
   </w:style>
-  <w:style w:type="character" w:customStyle="1" w:styleId="Ttulo9Carter">
-    <w:name w:val="Título 9 Caráter"/>
-    <w:basedOn w:val="Tipodeletrapredefinidodopargrafo"/>
-    <w:link w:val="Ttulo9"/>
+  <w:style w:type="character" w:customStyle="1" w:styleId="Heading9Char">
+    <w:name w:val="Heading 9 Char"/>
+    <w:basedOn w:val="DefaultParagraphFont"/>
+    <w:link w:val="Heading9"/>
     <w:uiPriority w:val="9"/>
     <w:semiHidden/>
     <w:rsid w:val="008A6728"/>
@@ -2641,11 +2657,11 @@
       <w:lang w:val="pt-PT"/>
     </w:rPr>
   </w:style>
-  <w:style w:type="paragraph" w:styleId="Ttulo">
+  <w:style w:type="paragraph" w:styleId="Title">
     <w:name w:val="Title"/>
     <w:basedOn w:val="Normal"/>
     <w:next w:val="Normal"/>
-    <w:link w:val="TtuloCarter"/>
+    <w:link w:val="TitleChar"/>
     <w:uiPriority w:val="10"/>
     <w:qFormat/>
     <w:rsid w:val="008A6728"/>
@@ -2661,10 +2677,10 @@
       <w:szCs w:val="56"/>
     </w:rPr>
   </w:style>
-  <w:style w:type="character" w:customStyle="1" w:styleId="TtuloCarter">
-    <w:name w:val="Título Caráter"/>
-    <w:basedOn w:val="Tipodeletrapredefinidodopargrafo"/>
-    <w:link w:val="Ttulo"/>
+  <w:style w:type="character" w:customStyle="1" w:styleId="TitleChar">
+    <w:name w:val="Title Char"/>
+    <w:basedOn w:val="DefaultParagraphFont"/>
+    <w:link w:val="Title"/>
     <w:uiPriority w:val="10"/>
     <w:rsid w:val="008A6728"/>
     <w:rPr>
@@ -2676,11 +2692,11 @@
       <w:lang w:val="pt-PT"/>
     </w:rPr>
   </w:style>
-  <w:style w:type="paragraph" w:styleId="Subttulo">
+  <w:style w:type="paragraph" w:styleId="Subtitle">
     <w:name w:val="Subtitle"/>
     <w:basedOn w:val="Normal"/>
     <w:next w:val="Normal"/>
-    <w:link w:val="SubttuloCarter"/>
+    <w:link w:val="SubtitleChar"/>
     <w:uiPriority w:val="11"/>
     <w:qFormat/>
     <w:rsid w:val="008A6728"/>
@@ -2697,10 +2713,10 @@
       <w:szCs w:val="28"/>
     </w:rPr>
   </w:style>
-  <w:style w:type="character" w:customStyle="1" w:styleId="SubttuloCarter">
-    <w:name w:val="Subtítulo Caráter"/>
-    <w:basedOn w:val="Tipodeletrapredefinidodopargrafo"/>
-    <w:link w:val="Subttulo"/>
+  <w:style w:type="character" w:customStyle="1" w:styleId="SubtitleChar">
+    <w:name w:val="Subtitle Char"/>
+    <w:basedOn w:val="DefaultParagraphFont"/>
+    <w:link w:val="Subtitle"/>
     <w:uiPriority w:val="11"/>
     <w:rsid w:val="008A6728"/>
     <w:rPr>
@@ -2712,11 +2728,11 @@
       <w:lang w:val="pt-PT"/>
     </w:rPr>
   </w:style>
-  <w:style w:type="paragraph" w:styleId="Citao">
+  <w:style w:type="paragraph" w:styleId="Quote">
     <w:name w:val="Quote"/>
     <w:basedOn w:val="Normal"/>
     <w:next w:val="Normal"/>
-    <w:link w:val="CitaoCarter"/>
+    <w:link w:val="QuoteChar"/>
     <w:uiPriority w:val="29"/>
     <w:qFormat/>
     <w:rsid w:val="008A6728"/>
@@ -2730,10 +2746,10 @@
       <w:color w:val="404040" w:themeColor="text1" w:themeTint="BF"/>
     </w:rPr>
   </w:style>
-  <w:style w:type="character" w:customStyle="1" w:styleId="CitaoCarter">
-    <w:name w:val="Citação Caráter"/>
-    <w:basedOn w:val="Tipodeletrapredefinidodopargrafo"/>
-    <w:link w:val="Citao"/>
+  <w:style w:type="character" w:customStyle="1" w:styleId="QuoteChar">
+    <w:name w:val="Quote Char"/>
+    <w:basedOn w:val="DefaultParagraphFont"/>
+    <w:link w:val="Quote"/>
     <w:uiPriority w:val="29"/>
     <w:rsid w:val="008A6728"/>
     <w:rPr>
@@ -2743,7 +2759,7 @@
       <w:lang w:val="pt-PT"/>
     </w:rPr>
   </w:style>
-  <w:style w:type="paragraph" w:styleId="PargrafodaLista">
+  <w:style w:type="paragraph" w:styleId="ListParagraph">
     <w:name w:val="List Paragraph"/>
     <w:basedOn w:val="Normal"/>
     <w:uiPriority w:val="34"/>
@@ -2754,9 +2770,9 @@
       <w:contextualSpacing/>
     </w:pPr>
   </w:style>
-  <w:style w:type="character" w:styleId="nfaseIntensa">
+  <w:style w:type="character" w:styleId="IntenseEmphasis">
     <w:name w:val="Intense Emphasis"/>
-    <w:basedOn w:val="Tipodeletrapredefinidodopargrafo"/>
+    <w:basedOn w:val="DefaultParagraphFont"/>
     <w:uiPriority w:val="21"/>
     <w:qFormat/>
     <w:rsid w:val="008A6728"/>
@@ -2766,11 +2782,11 @@
       <w:color w:val="2F5496" w:themeColor="accent1" w:themeShade="BF"/>
     </w:rPr>
   </w:style>
-  <w:style w:type="paragraph" w:styleId="CitaoIntensa">
+  <w:style w:type="paragraph" w:styleId="IntenseQuote">
     <w:name w:val="Intense Quote"/>
     <w:basedOn w:val="Normal"/>
     <w:next w:val="Normal"/>
-    <w:link w:val="CitaoIntensaCarter"/>
+    <w:link w:val="IntenseQuoteChar"/>
     <w:uiPriority w:val="30"/>
     <w:qFormat/>
     <w:rsid w:val="008A6728"/>
@@ -2789,10 +2805,10 @@
       <w:color w:val="2F5496" w:themeColor="accent1" w:themeShade="BF"/>
     </w:rPr>
   </w:style>
-  <w:style w:type="character" w:customStyle="1" w:styleId="CitaoIntensaCarter">
-    <w:name w:val="Citação Intensa Caráter"/>
-    <w:basedOn w:val="Tipodeletrapredefinidodopargrafo"/>
-    <w:link w:val="CitaoIntensa"/>
+  <w:style w:type="character" w:customStyle="1" w:styleId="IntenseQuoteChar">
+    <w:name w:val="Intense Quote Char"/>
+    <w:basedOn w:val="DefaultParagraphFont"/>
+    <w:link w:val="IntenseQuote"/>
     <w:uiPriority w:val="30"/>
     <w:rsid w:val="008A6728"/>
     <w:rPr>
@@ -2802,9 +2818,9 @@
       <w:lang w:val="pt-PT"/>
     </w:rPr>
   </w:style>
-  <w:style w:type="character" w:styleId="RefernciaIntensa">
+  <w:style w:type="character" w:styleId="IntenseReference">
     <w:name w:val="Intense Reference"/>
-    <w:basedOn w:val="Tipodeletrapredefinidodopargrafo"/>
+    <w:basedOn w:val="DefaultParagraphFont"/>
     <w:uiPriority w:val="32"/>
     <w:qFormat/>
     <w:rsid w:val="008A6728"/>
@@ -2834,9 +2850,9 @@
       <w14:ligatures w14:val="none"/>
     </w:rPr>
   </w:style>
-  <w:style w:type="character" w:styleId="Forte">
+  <w:style w:type="character" w:styleId="Strong">
     <w:name w:val="Strong"/>
-    <w:basedOn w:val="Tipodeletrapredefinidodopargrafo"/>
+    <w:basedOn w:val="DefaultParagraphFont"/>
     <w:uiPriority w:val="22"/>
     <w:qFormat/>
     <w:rsid w:val="008A6728"/>
@@ -2845,9 +2861,9 @@
       <w:bCs/>
     </w:rPr>
   </w:style>
-  <w:style w:type="character" w:styleId="CdigoHTML">
+  <w:style w:type="character" w:styleId="HTMLCode">
     <w:name w:val="HTML Code"/>
-    <w:basedOn w:val="Tipodeletrapredefinidodopargrafo"/>
+    <w:basedOn w:val="DefaultParagraphFont"/>
     <w:uiPriority w:val="99"/>
     <w:semiHidden/>
     <w:unhideWhenUsed/>

</xml_diff>

<commit_message>
Confirmação das funções realizadas
</commit_message>
<xml_diff>
--- a/Objetivos.docx
+++ b/Objetivos.docx
@@ -114,42 +114,6 @@
           <w:rFonts w:ascii="Times New Roman" w:eastAsia="Times New Roman" w:hAnsi="Times New Roman" w:cs="Times New Roman"/>
           <w:sz w:val="24"/>
           <w:szCs w:val="24"/>
-          <w:lang w:val="pt-BR" w:eastAsia="pt-BR"/>
-          <w14:ligatures w14:val="none"/>
-        </w:rPr>
-      </w:pPr>
-      <w:r>
-        <w:rPr>
-          <w:rFonts w:ascii="Courier New" w:eastAsia="Times New Roman" w:hAnsi="Courier New" w:cs="Courier New"/>
-          <w:sz w:val="20"/>
-          <w:szCs w:val="20"/>
-          <w:lang w:val="pt-BR" w:eastAsia="pt-BR"/>
-          <w14:ligatures w14:val="none"/>
-        </w:rPr>
-        <w:t>destruirTarefa(Tarefa *tarefa)</w:t>
-      </w:r>
-      <w:r>
-        <w:rPr>
-          <w:rFonts w:ascii="Times New Roman" w:eastAsia="Times New Roman" w:hAnsi="Times New Roman" w:cs="Times New Roman"/>
-          <w:sz w:val="24"/>
-          <w:szCs w:val="24"/>
-          <w:lang w:val="pt-BR" w:eastAsia="pt-BR"/>
-          <w14:ligatures w14:val="none"/>
-        </w:rPr>
-        <w:t>: Libera a memória alocada para a tarefa.</w:t>
-      </w:r>
-    </w:p>
-    <w:p>
-      <w:pPr>
-        <w:numPr>
-          <w:ilvl w:val="0"/>
-          <w:numId w:val="1"/>
-        </w:numPr>
-        <w:spacing w:before="100" w:beforeAutospacing="1" w:after="100" w:afterAutospacing="1" w:line="240" w:lineRule="auto"/>
-        <w:rPr>
-          <w:rFonts w:ascii="Times New Roman" w:eastAsia="Times New Roman" w:hAnsi="Times New Roman" w:cs="Times New Roman"/>
-          <w:sz w:val="24"/>
-          <w:szCs w:val="24"/>
           <w:u w:val="single"/>
           <w:lang w:val="pt-BR" w:eastAsia="pt-BR"/>
           <w14:ligatures w14:val="none"/>
@@ -164,7 +128,7 @@
           <w:lang w:val="pt-BR" w:eastAsia="pt-BR"/>
           <w14:ligatures w14:val="none"/>
         </w:rPr>
-        <w:t>inserirFila(Fila *fila, Tarefa *tarefa)</w:t>
+        <w:t>destruirTarefa(Tarefa *tarefa)</w:t>
       </w:r>
       <w:r>
         <w:rPr>
@@ -175,7 +139,7 @@
           <w:lang w:val="pt-BR" w:eastAsia="pt-BR"/>
           <w14:ligatures w14:val="none"/>
         </w:rPr>
-        <w:t>: Insere a tarefa no final da fila.</w:t>
+        <w:t>: Libera a memória alocada para a tarefa.</w:t>
       </w:r>
     </w:p>
     <w:p>
@@ -203,7 +167,7 @@
           <w:lang w:val="pt-BR" w:eastAsia="pt-BR"/>
           <w14:ligatures w14:val="none"/>
         </w:rPr>
-        <w:t>removerFila(Fila *fila, Tarefa *tarefa)</w:t>
+        <w:t>inserirFila(Fila *fila, Tarefa *tarefa)</w:t>
       </w:r>
       <w:r>
         <w:rPr>
@@ -214,8 +178,25 @@
           <w:lang w:val="pt-BR" w:eastAsia="pt-BR"/>
           <w14:ligatures w14:val="none"/>
         </w:rPr>
-        <w:t xml:space="preserve">: Remove a primeira tarefa da fila e armazena em </w:t>
-      </w:r>
+        <w:t>: Insere a tarefa no final da fila.</w:t>
+      </w:r>
+    </w:p>
+    <w:p>
+      <w:pPr>
+        <w:numPr>
+          <w:ilvl w:val="0"/>
+          <w:numId w:val="1"/>
+        </w:numPr>
+        <w:spacing w:before="100" w:beforeAutospacing="1" w:after="100" w:afterAutospacing="1" w:line="240" w:lineRule="auto"/>
+        <w:rPr>
+          <w:rFonts w:ascii="Times New Roman" w:eastAsia="Times New Roman" w:hAnsi="Times New Roman" w:cs="Times New Roman"/>
+          <w:sz w:val="24"/>
+          <w:szCs w:val="24"/>
+          <w:u w:val="single"/>
+          <w:lang w:val="pt-BR" w:eastAsia="pt-BR"/>
+          <w14:ligatures w14:val="none"/>
+        </w:rPr>
+      </w:pPr>
       <w:r>
         <w:rPr>
           <w:rFonts w:ascii="Courier New" w:eastAsia="Times New Roman" w:hAnsi="Courier New" w:cs="Courier New"/>
@@ -225,7 +206,7 @@
           <w:lang w:val="pt-BR" w:eastAsia="pt-BR"/>
           <w14:ligatures w14:val="none"/>
         </w:rPr>
-        <w:t>tarefa</w:t>
+        <w:t>removerFila(Fila *fila, Tarefa *tarefa)</w:t>
       </w:r>
       <w:r>
         <w:rPr>
@@ -236,25 +217,8 @@
           <w:lang w:val="pt-BR" w:eastAsia="pt-BR"/>
           <w14:ligatures w14:val="none"/>
         </w:rPr>
-        <w:t>.</w:t>
-      </w:r>
-    </w:p>
-    <w:p>
-      <w:pPr>
-        <w:numPr>
-          <w:ilvl w:val="0"/>
-          <w:numId w:val="1"/>
-        </w:numPr>
-        <w:spacing w:before="100" w:beforeAutospacing="1" w:after="100" w:afterAutospacing="1" w:line="240" w:lineRule="auto"/>
-        <w:rPr>
-          <w:rFonts w:ascii="Times New Roman" w:eastAsia="Times New Roman" w:hAnsi="Times New Roman" w:cs="Times New Roman"/>
-          <w:sz w:val="24"/>
-          <w:szCs w:val="24"/>
-          <w:u w:val="single"/>
-          <w:lang w:val="pt-BR" w:eastAsia="pt-BR"/>
-          <w14:ligatures w14:val="none"/>
-        </w:rPr>
-      </w:pPr>
+        <w:t xml:space="preserve">: Remove a primeira tarefa da fila e armazena em </w:t>
+      </w:r>
       <w:r>
         <w:rPr>
           <w:rFonts w:ascii="Courier New" w:eastAsia="Times New Roman" w:hAnsi="Courier New" w:cs="Courier New"/>
@@ -264,7 +228,7 @@
           <w:lang w:val="pt-BR" w:eastAsia="pt-BR"/>
           <w14:ligatures w14:val="none"/>
         </w:rPr>
-        <w:t>empilharPilha(Pilha *pilha, Tarefa *tarefa)</w:t>
+        <w:t>tarefa</w:t>
       </w:r>
       <w:r>
         <w:rPr>
@@ -275,7 +239,7 @@
           <w:lang w:val="pt-BR" w:eastAsia="pt-BR"/>
           <w14:ligatures w14:val="none"/>
         </w:rPr>
-        <w:t>: Insere a tarefa no topo da pilha.</w:t>
+        <w:t>.</w:t>
       </w:r>
     </w:p>
     <w:p>
@@ -303,7 +267,7 @@
           <w:lang w:val="pt-BR" w:eastAsia="pt-BR"/>
           <w14:ligatures w14:val="none"/>
         </w:rPr>
-        <w:t>desempilharPilha(Pilha *pilha, Tarefa *tarefa)</w:t>
+        <w:t>empilharPilha(Pilha *pilha, Tarefa *tarefa)</w:t>
       </w:r>
       <w:r>
         <w:rPr>
@@ -314,8 +278,25 @@
           <w:lang w:val="pt-BR" w:eastAsia="pt-BR"/>
           <w14:ligatures w14:val="none"/>
         </w:rPr>
-        <w:t xml:space="preserve">: Remove a tarefa do topo da pilha e armazena em </w:t>
-      </w:r>
+        <w:t>: Insere a tarefa no topo da pilha.</w:t>
+      </w:r>
+    </w:p>
+    <w:p>
+      <w:pPr>
+        <w:numPr>
+          <w:ilvl w:val="0"/>
+          <w:numId w:val="1"/>
+        </w:numPr>
+        <w:spacing w:before="100" w:beforeAutospacing="1" w:after="100" w:afterAutospacing="1" w:line="240" w:lineRule="auto"/>
+        <w:rPr>
+          <w:rFonts w:ascii="Times New Roman" w:eastAsia="Times New Roman" w:hAnsi="Times New Roman" w:cs="Times New Roman"/>
+          <w:sz w:val="24"/>
+          <w:szCs w:val="24"/>
+          <w:u w:val="single"/>
+          <w:lang w:val="pt-BR" w:eastAsia="pt-BR"/>
+          <w14:ligatures w14:val="none"/>
+        </w:rPr>
+      </w:pPr>
       <w:r>
         <w:rPr>
           <w:rFonts w:ascii="Courier New" w:eastAsia="Times New Roman" w:hAnsi="Courier New" w:cs="Courier New"/>
@@ -325,7 +306,7 @@
           <w:lang w:val="pt-BR" w:eastAsia="pt-BR"/>
           <w14:ligatures w14:val="none"/>
         </w:rPr>
-        <w:t>tarefa</w:t>
+        <w:t>desempilharPilha(Pilha *pilha, Tarefa *tarefa)</w:t>
       </w:r>
       <w:r>
         <w:rPr>
@@ -336,43 +317,29 @@
           <w:lang w:val="pt-BR" w:eastAsia="pt-BR"/>
           <w14:ligatures w14:val="none"/>
         </w:rPr>
-        <w:t>.</w:t>
-      </w:r>
-    </w:p>
-    <w:p>
-      <w:pPr>
-        <w:numPr>
-          <w:ilvl w:val="0"/>
-          <w:numId w:val="1"/>
-        </w:numPr>
-        <w:spacing w:before="100" w:beforeAutospacing="1" w:after="100" w:afterAutospacing="1" w:line="240" w:lineRule="auto"/>
-        <w:rPr>
-          <w:rFonts w:ascii="Times New Roman" w:eastAsia="Times New Roman" w:hAnsi="Times New Roman" w:cs="Times New Roman"/>
-          <w:sz w:val="24"/>
-          <w:szCs w:val="24"/>
-          <w:lang w:val="pt-BR" w:eastAsia="pt-BR"/>
-          <w14:ligatures w14:val="none"/>
-        </w:rPr>
-      </w:pPr>
+        <w:t xml:space="preserve">: Remove a tarefa do topo da pilha e armazena em </w:t>
+      </w:r>
       <w:r>
         <w:rPr>
           <w:rFonts w:ascii="Courier New" w:eastAsia="Times New Roman" w:hAnsi="Courier New" w:cs="Courier New"/>
           <w:sz w:val="20"/>
           <w:szCs w:val="20"/>
-          <w:lang w:val="pt-BR" w:eastAsia="pt-BR"/>
-          <w14:ligatures w14:val="none"/>
-        </w:rPr>
-        <w:t>buscarTarefaPorId(int id, Tarefa *tarefasRealizadas, int nRealizadas)</w:t>
-      </w:r>
-      <w:r>
-        <w:rPr>
-          <w:rFonts w:ascii="Times New Roman" w:eastAsia="Times New Roman" w:hAnsi="Times New Roman" w:cs="Times New Roman"/>
-          <w:sz w:val="24"/>
-          <w:szCs w:val="24"/>
-          <w:lang w:val="pt-BR" w:eastAsia="pt-BR"/>
-          <w14:ligatures w14:val="none"/>
-        </w:rPr>
-        <w:t>: Busca a tarefa com o id especificado na lista de tarefas realizadas.</w:t>
+          <w:u w:val="single"/>
+          <w:lang w:val="pt-BR" w:eastAsia="pt-BR"/>
+          <w14:ligatures w14:val="none"/>
+        </w:rPr>
+        <w:t>tarefa</w:t>
+      </w:r>
+      <w:r>
+        <w:rPr>
+          <w:rFonts w:ascii="Times New Roman" w:eastAsia="Times New Roman" w:hAnsi="Times New Roman" w:cs="Times New Roman"/>
+          <w:sz w:val="24"/>
+          <w:szCs w:val="24"/>
+          <w:u w:val="single"/>
+          <w:lang w:val="pt-BR" w:eastAsia="pt-BR"/>
+          <w14:ligatures w14:val="none"/>
+        </w:rPr>
+        <w:t>.</w:t>
       </w:r>
     </w:p>
     <w:p>
@@ -386,6 +353,7 @@
           <w:rFonts w:ascii="Times New Roman" w:eastAsia="Times New Roman" w:hAnsi="Times New Roman" w:cs="Times New Roman"/>
           <w:sz w:val="24"/>
           <w:szCs w:val="24"/>
+          <w:u w:val="single"/>
           <w:lang w:val="pt-BR" w:eastAsia="pt-BR"/>
           <w14:ligatures w14:val="none"/>
         </w:rPr>
@@ -395,20 +363,22 @@
           <w:rFonts w:ascii="Courier New" w:eastAsia="Times New Roman" w:hAnsi="Courier New" w:cs="Courier New"/>
           <w:sz w:val="20"/>
           <w:szCs w:val="20"/>
-          <w:lang w:val="pt-BR" w:eastAsia="pt-BR"/>
-          <w14:ligatures w14:val="none"/>
-        </w:rPr>
-        <w:t>salvarTarefasEmFicheiro(Tarefa *tarefasRealizadas, int nRealizadas, char *ficheiroSaida)</w:t>
-      </w:r>
-      <w:r>
-        <w:rPr>
-          <w:rFonts w:ascii="Times New Roman" w:eastAsia="Times New Roman" w:hAnsi="Times New Roman" w:cs="Times New Roman"/>
-          <w:sz w:val="24"/>
-          <w:szCs w:val="24"/>
-          <w:lang w:val="pt-BR" w:eastAsia="pt-BR"/>
-          <w14:ligatures w14:val="none"/>
-        </w:rPr>
-        <w:t>: Salva as tarefas realizadas em um arquivo de texto.</w:t>
+          <w:u w:val="single"/>
+          <w:lang w:val="pt-BR" w:eastAsia="pt-BR"/>
+          <w14:ligatures w14:val="none"/>
+        </w:rPr>
+        <w:t>buscarTarefaPorId(int id, Tarefa *tarefasRealizadas, int nRealizadas)</w:t>
+      </w:r>
+      <w:r>
+        <w:rPr>
+          <w:rFonts w:ascii="Times New Roman" w:eastAsia="Times New Roman" w:hAnsi="Times New Roman" w:cs="Times New Roman"/>
+          <w:sz w:val="24"/>
+          <w:szCs w:val="24"/>
+          <w:u w:val="single"/>
+          <w:lang w:val="pt-BR" w:eastAsia="pt-BR"/>
+          <w14:ligatures w14:val="none"/>
+        </w:rPr>
+        <w:t>: Busca a tarefa com o id especificado na lista de tarefas realizadas.</w:t>
       </w:r>
     </w:p>
     <w:p>
@@ -422,6 +392,7 @@
           <w:rFonts w:ascii="Times New Roman" w:eastAsia="Times New Roman" w:hAnsi="Times New Roman" w:cs="Times New Roman"/>
           <w:sz w:val="24"/>
           <w:szCs w:val="24"/>
+          <w:u w:val="single"/>
           <w:lang w:val="pt-BR" w:eastAsia="pt-BR"/>
           <w14:ligatures w14:val="none"/>
         </w:rPr>
@@ -431,6 +402,46 @@
           <w:rFonts w:ascii="Courier New" w:eastAsia="Times New Roman" w:hAnsi="Courier New" w:cs="Courier New"/>
           <w:sz w:val="20"/>
           <w:szCs w:val="20"/>
+          <w:u w:val="single"/>
+          <w:lang w:val="pt-BR" w:eastAsia="pt-BR"/>
+          <w14:ligatures w14:val="none"/>
+        </w:rPr>
+        <w:t>salvarTarefasEmFicheiro(Tarefa *tarefasRealizadas, int nRealizadas, char *ficheiroSaida)</w:t>
+      </w:r>
+      <w:r>
+        <w:rPr>
+          <w:rFonts w:ascii="Times New Roman" w:eastAsia="Times New Roman" w:hAnsi="Times New Roman" w:cs="Times New Roman"/>
+          <w:sz w:val="24"/>
+          <w:szCs w:val="24"/>
+          <w:u w:val="single"/>
+          <w:lang w:val="pt-BR" w:eastAsia="pt-BR"/>
+          <w14:ligatures w14:val="none"/>
+        </w:rPr>
+        <w:t>: Salva as tarefas realizadas em um arquivo de texto.</w:t>
+      </w:r>
+    </w:p>
+    <w:p>
+      <w:pPr>
+        <w:numPr>
+          <w:ilvl w:val="0"/>
+          <w:numId w:val="1"/>
+        </w:numPr>
+        <w:spacing w:before="100" w:beforeAutospacing="1" w:after="100" w:afterAutospacing="1" w:line="240" w:lineRule="auto"/>
+        <w:rPr>
+          <w:rFonts w:ascii="Times New Roman" w:eastAsia="Times New Roman" w:hAnsi="Times New Roman" w:cs="Times New Roman"/>
+          <w:sz w:val="24"/>
+          <w:szCs w:val="24"/>
+          <w:u w:val="single"/>
+          <w:lang w:val="pt-BR" w:eastAsia="pt-BR"/>
+          <w14:ligatures w14:val="none"/>
+        </w:rPr>
+      </w:pPr>
+      <w:r>
+        <w:rPr>
+          <w:rFonts w:ascii="Courier New" w:eastAsia="Times New Roman" w:hAnsi="Courier New" w:cs="Courier New"/>
+          <w:sz w:val="20"/>
+          <w:szCs w:val="20"/>
+          <w:u w:val="single"/>
           <w:lang w:val="pt-BR" w:eastAsia="pt-BR"/>
           <w14:ligatures w14:val="none"/>
         </w:rPr>
@@ -441,6 +452,7 @@
           <w:rFonts w:ascii="Times New Roman" w:eastAsia="Times New Roman" w:hAnsi="Times New Roman" w:cs="Times New Roman"/>
           <w:sz w:val="24"/>
           <w:szCs w:val="24"/>
+          <w:u w:val="single"/>
           <w:lang w:val="pt-BR" w:eastAsia="pt-BR"/>
           <w14:ligatures w14:val="none"/>
         </w:rPr>
@@ -2303,11 +2315,11 @@
       <w:lang w:val="pt-PT"/>
     </w:rPr>
   </w:style>
-  <w:style w:type="paragraph" w:styleId="Heading1">
+  <w:style w:type="paragraph" w:styleId="Ttulo1">
     <w:name w:val="heading 1"/>
     <w:basedOn w:val="Normal"/>
     <w:next w:val="Normal"/>
-    <w:link w:val="Heading1Char"/>
+    <w:link w:val="Ttulo1Carter"/>
     <w:uiPriority w:val="9"/>
     <w:qFormat/>
     <w:rsid w:val="008A6728"/>
@@ -2324,11 +2336,11 @@
       <w:szCs w:val="40"/>
     </w:rPr>
   </w:style>
-  <w:style w:type="paragraph" w:styleId="Heading2">
+  <w:style w:type="paragraph" w:styleId="Ttulo2">
     <w:name w:val="heading 2"/>
     <w:basedOn w:val="Normal"/>
     <w:next w:val="Normal"/>
-    <w:link w:val="Heading2Char"/>
+    <w:link w:val="Ttulo2Carter"/>
     <w:uiPriority w:val="9"/>
     <w:semiHidden/>
     <w:unhideWhenUsed/>
@@ -2347,11 +2359,11 @@
       <w:szCs w:val="32"/>
     </w:rPr>
   </w:style>
-  <w:style w:type="paragraph" w:styleId="Heading3">
+  <w:style w:type="paragraph" w:styleId="Ttulo3">
     <w:name w:val="heading 3"/>
     <w:basedOn w:val="Normal"/>
     <w:next w:val="Normal"/>
-    <w:link w:val="Heading3Char"/>
+    <w:link w:val="Ttulo3Carter"/>
     <w:uiPriority w:val="9"/>
     <w:semiHidden/>
     <w:unhideWhenUsed/>
@@ -2370,11 +2382,11 @@
       <w:szCs w:val="28"/>
     </w:rPr>
   </w:style>
-  <w:style w:type="paragraph" w:styleId="Heading4">
+  <w:style w:type="paragraph" w:styleId="Ttulo4">
     <w:name w:val="heading 4"/>
     <w:basedOn w:val="Normal"/>
     <w:next w:val="Normal"/>
-    <w:link w:val="Heading4Char"/>
+    <w:link w:val="Ttulo4Carter"/>
     <w:uiPriority w:val="9"/>
     <w:semiHidden/>
     <w:unhideWhenUsed/>
@@ -2393,11 +2405,11 @@
       <w:color w:val="2F5496" w:themeColor="accent1" w:themeShade="BF"/>
     </w:rPr>
   </w:style>
-  <w:style w:type="paragraph" w:styleId="Heading5">
+  <w:style w:type="paragraph" w:styleId="Ttulo5">
     <w:name w:val="heading 5"/>
     <w:basedOn w:val="Normal"/>
     <w:next w:val="Normal"/>
-    <w:link w:val="Heading5Char"/>
+    <w:link w:val="Ttulo5Carter"/>
     <w:uiPriority w:val="9"/>
     <w:semiHidden/>
     <w:unhideWhenUsed/>
@@ -2414,11 +2426,11 @@
       <w:color w:val="2F5496" w:themeColor="accent1" w:themeShade="BF"/>
     </w:rPr>
   </w:style>
-  <w:style w:type="paragraph" w:styleId="Heading6">
+  <w:style w:type="paragraph" w:styleId="Ttulo6">
     <w:name w:val="heading 6"/>
     <w:basedOn w:val="Normal"/>
     <w:next w:val="Normal"/>
-    <w:link w:val="Heading6Char"/>
+    <w:link w:val="Ttulo6Carter"/>
     <w:uiPriority w:val="9"/>
     <w:semiHidden/>
     <w:unhideWhenUsed/>
@@ -2437,11 +2449,11 @@
       <w:color w:val="595959" w:themeColor="text1" w:themeTint="A6"/>
     </w:rPr>
   </w:style>
-  <w:style w:type="paragraph" w:styleId="Heading7">
+  <w:style w:type="paragraph" w:styleId="Ttulo7">
     <w:name w:val="heading 7"/>
     <w:basedOn w:val="Normal"/>
     <w:next w:val="Normal"/>
-    <w:link w:val="Heading7Char"/>
+    <w:link w:val="Ttulo7Carter"/>
     <w:uiPriority w:val="9"/>
     <w:semiHidden/>
     <w:unhideWhenUsed/>
@@ -2458,11 +2470,11 @@
       <w:color w:val="595959" w:themeColor="text1" w:themeTint="A6"/>
     </w:rPr>
   </w:style>
-  <w:style w:type="paragraph" w:styleId="Heading8">
+  <w:style w:type="paragraph" w:styleId="Ttulo8">
     <w:name w:val="heading 8"/>
     <w:basedOn w:val="Normal"/>
     <w:next w:val="Normal"/>
-    <w:link w:val="Heading8Char"/>
+    <w:link w:val="Ttulo8Carter"/>
     <w:uiPriority w:val="9"/>
     <w:semiHidden/>
     <w:unhideWhenUsed/>
@@ -2481,11 +2493,11 @@
       <w:color w:val="272727" w:themeColor="text1" w:themeTint="D8"/>
     </w:rPr>
   </w:style>
-  <w:style w:type="paragraph" w:styleId="Heading9">
+  <w:style w:type="paragraph" w:styleId="Ttulo9">
     <w:name w:val="heading 9"/>
     <w:basedOn w:val="Normal"/>
     <w:next w:val="Normal"/>
-    <w:link w:val="Heading9Char"/>
+    <w:link w:val="Ttulo9Carter"/>
     <w:uiPriority w:val="9"/>
     <w:semiHidden/>
     <w:unhideWhenUsed/>
@@ -2502,13 +2514,13 @@
       <w:color w:val="272727" w:themeColor="text1" w:themeTint="D8"/>
     </w:rPr>
   </w:style>
-  <w:style w:type="character" w:default="1" w:styleId="DefaultParagraphFont">
+  <w:style w:type="character" w:default="1" w:styleId="Tipodeletrapredefinidodopargrafo">
     <w:name w:val="Default Paragraph Font"/>
     <w:uiPriority w:val="1"/>
     <w:semiHidden/>
     <w:unhideWhenUsed/>
   </w:style>
-  <w:style w:type="table" w:default="1" w:styleId="TableNormal">
+  <w:style w:type="table" w:default="1" w:styleId="Tabelanormal">
     <w:name w:val="Normal Table"/>
     <w:uiPriority w:val="99"/>
     <w:semiHidden/>
@@ -2523,16 +2535,16 @@
       </w:tblCellMar>
     </w:tblPr>
   </w:style>
-  <w:style w:type="numbering" w:default="1" w:styleId="NoList">
+  <w:style w:type="numbering" w:default="1" w:styleId="Semlista">
     <w:name w:val="No List"/>
     <w:uiPriority w:val="99"/>
     <w:semiHidden/>
     <w:unhideWhenUsed/>
   </w:style>
-  <w:style w:type="character" w:customStyle="1" w:styleId="Heading1Char">
-    <w:name w:val="Heading 1 Char"/>
-    <w:basedOn w:val="DefaultParagraphFont"/>
-    <w:link w:val="Heading1"/>
+  <w:style w:type="character" w:customStyle="1" w:styleId="Ttulo1Carter">
+    <w:name w:val="Título 1 Caráter"/>
+    <w:basedOn w:val="Tipodeletrapredefinidodopargrafo"/>
+    <w:link w:val="Ttulo1"/>
     <w:uiPriority w:val="9"/>
     <w:rsid w:val="008A6728"/>
     <w:rPr>
@@ -2543,10 +2555,10 @@
       <w:lang w:val="pt-PT"/>
     </w:rPr>
   </w:style>
-  <w:style w:type="character" w:customStyle="1" w:styleId="Heading2Char">
-    <w:name w:val="Heading 2 Char"/>
-    <w:basedOn w:val="DefaultParagraphFont"/>
-    <w:link w:val="Heading2"/>
+  <w:style w:type="character" w:customStyle="1" w:styleId="Ttulo2Carter">
+    <w:name w:val="Título 2 Caráter"/>
+    <w:basedOn w:val="Tipodeletrapredefinidodopargrafo"/>
+    <w:link w:val="Ttulo2"/>
     <w:uiPriority w:val="9"/>
     <w:semiHidden/>
     <w:rsid w:val="008A6728"/>
@@ -2558,10 +2570,10 @@
       <w:lang w:val="pt-PT"/>
     </w:rPr>
   </w:style>
-  <w:style w:type="character" w:customStyle="1" w:styleId="Heading3Char">
-    <w:name w:val="Heading 3 Char"/>
-    <w:basedOn w:val="DefaultParagraphFont"/>
-    <w:link w:val="Heading3"/>
+  <w:style w:type="character" w:customStyle="1" w:styleId="Ttulo3Carter">
+    <w:name w:val="Título 3 Caráter"/>
+    <w:basedOn w:val="Tipodeletrapredefinidodopargrafo"/>
+    <w:link w:val="Ttulo3"/>
     <w:uiPriority w:val="9"/>
     <w:semiHidden/>
     <w:rsid w:val="008A6728"/>
@@ -2573,10 +2585,10 @@
       <w:lang w:val="pt-PT"/>
     </w:rPr>
   </w:style>
-  <w:style w:type="character" w:customStyle="1" w:styleId="Heading4Char">
-    <w:name w:val="Heading 4 Char"/>
-    <w:basedOn w:val="DefaultParagraphFont"/>
-    <w:link w:val="Heading4"/>
+  <w:style w:type="character" w:customStyle="1" w:styleId="Ttulo4Carter">
+    <w:name w:val="Título 4 Caráter"/>
+    <w:basedOn w:val="Tipodeletrapredefinidodopargrafo"/>
+    <w:link w:val="Ttulo4"/>
     <w:uiPriority w:val="9"/>
     <w:semiHidden/>
     <w:rsid w:val="008A6728"/>
@@ -2588,10 +2600,10 @@
       <w:lang w:val="pt-PT"/>
     </w:rPr>
   </w:style>
-  <w:style w:type="character" w:customStyle="1" w:styleId="Heading5Char">
-    <w:name w:val="Heading 5 Char"/>
-    <w:basedOn w:val="DefaultParagraphFont"/>
-    <w:link w:val="Heading5"/>
+  <w:style w:type="character" w:customStyle="1" w:styleId="Ttulo5Carter">
+    <w:name w:val="Título 5 Caráter"/>
+    <w:basedOn w:val="Tipodeletrapredefinidodopargrafo"/>
+    <w:link w:val="Ttulo5"/>
     <w:uiPriority w:val="9"/>
     <w:semiHidden/>
     <w:rsid w:val="008A6728"/>
@@ -2601,10 +2613,10 @@
       <w:lang w:val="pt-PT"/>
     </w:rPr>
   </w:style>
-  <w:style w:type="character" w:customStyle="1" w:styleId="Heading6Char">
-    <w:name w:val="Heading 6 Char"/>
-    <w:basedOn w:val="DefaultParagraphFont"/>
-    <w:link w:val="Heading6"/>
+  <w:style w:type="character" w:customStyle="1" w:styleId="Ttulo6Carter">
+    <w:name w:val="Título 6 Caráter"/>
+    <w:basedOn w:val="Tipodeletrapredefinidodopargrafo"/>
+    <w:link w:val="Ttulo6"/>
     <w:uiPriority w:val="9"/>
     <w:semiHidden/>
     <w:rsid w:val="008A6728"/>
@@ -2616,10 +2628,10 @@
       <w:lang w:val="pt-PT"/>
     </w:rPr>
   </w:style>
-  <w:style w:type="character" w:customStyle="1" w:styleId="Heading7Char">
-    <w:name w:val="Heading 7 Char"/>
-    <w:basedOn w:val="DefaultParagraphFont"/>
-    <w:link w:val="Heading7"/>
+  <w:style w:type="character" w:customStyle="1" w:styleId="Ttulo7Carter">
+    <w:name w:val="Título 7 Caráter"/>
+    <w:basedOn w:val="Tipodeletrapredefinidodopargrafo"/>
+    <w:link w:val="Ttulo7"/>
     <w:uiPriority w:val="9"/>
     <w:semiHidden/>
     <w:rsid w:val="008A6728"/>
@@ -2629,10 +2641,10 @@
       <w:lang w:val="pt-PT"/>
     </w:rPr>
   </w:style>
-  <w:style w:type="character" w:customStyle="1" w:styleId="Heading8Char">
-    <w:name w:val="Heading 8 Char"/>
-    <w:basedOn w:val="DefaultParagraphFont"/>
-    <w:link w:val="Heading8"/>
+  <w:style w:type="character" w:customStyle="1" w:styleId="Ttulo8Carter">
+    <w:name w:val="Título 8 Caráter"/>
+    <w:basedOn w:val="Tipodeletrapredefinidodopargrafo"/>
+    <w:link w:val="Ttulo8"/>
     <w:uiPriority w:val="9"/>
     <w:semiHidden/>
     <w:rsid w:val="008A6728"/>
@@ -2644,10 +2656,10 @@
       <w:lang w:val="pt-PT"/>
     </w:rPr>
   </w:style>
-  <w:style w:type="character" w:customStyle="1" w:styleId="Heading9Char">
-    <w:name w:val="Heading 9 Char"/>
-    <w:basedOn w:val="DefaultParagraphFont"/>
-    <w:link w:val="Heading9"/>
+  <w:style w:type="character" w:customStyle="1" w:styleId="Ttulo9Carter">
+    <w:name w:val="Título 9 Caráter"/>
+    <w:basedOn w:val="Tipodeletrapredefinidodopargrafo"/>
+    <w:link w:val="Ttulo9"/>
     <w:uiPriority w:val="9"/>
     <w:semiHidden/>
     <w:rsid w:val="008A6728"/>
@@ -2657,11 +2669,11 @@
       <w:lang w:val="pt-PT"/>
     </w:rPr>
   </w:style>
-  <w:style w:type="paragraph" w:styleId="Title">
+  <w:style w:type="paragraph" w:styleId="Ttulo">
     <w:name w:val="Title"/>
     <w:basedOn w:val="Normal"/>
     <w:next w:val="Normal"/>
-    <w:link w:val="TitleChar"/>
+    <w:link w:val="TtuloCarter"/>
     <w:uiPriority w:val="10"/>
     <w:qFormat/>
     <w:rsid w:val="008A6728"/>
@@ -2677,10 +2689,10 @@
       <w:szCs w:val="56"/>
     </w:rPr>
   </w:style>
-  <w:style w:type="character" w:customStyle="1" w:styleId="TitleChar">
-    <w:name w:val="Title Char"/>
-    <w:basedOn w:val="DefaultParagraphFont"/>
-    <w:link w:val="Title"/>
+  <w:style w:type="character" w:customStyle="1" w:styleId="TtuloCarter">
+    <w:name w:val="Título Caráter"/>
+    <w:basedOn w:val="Tipodeletrapredefinidodopargrafo"/>
+    <w:link w:val="Ttulo"/>
     <w:uiPriority w:val="10"/>
     <w:rsid w:val="008A6728"/>
     <w:rPr>
@@ -2692,11 +2704,11 @@
       <w:lang w:val="pt-PT"/>
     </w:rPr>
   </w:style>
-  <w:style w:type="paragraph" w:styleId="Subtitle">
+  <w:style w:type="paragraph" w:styleId="Subttulo">
     <w:name w:val="Subtitle"/>
     <w:basedOn w:val="Normal"/>
     <w:next w:val="Normal"/>
-    <w:link w:val="SubtitleChar"/>
+    <w:link w:val="SubttuloCarter"/>
     <w:uiPriority w:val="11"/>
     <w:qFormat/>
     <w:rsid w:val="008A6728"/>
@@ -2713,10 +2725,10 @@
       <w:szCs w:val="28"/>
     </w:rPr>
   </w:style>
-  <w:style w:type="character" w:customStyle="1" w:styleId="SubtitleChar">
-    <w:name w:val="Subtitle Char"/>
-    <w:basedOn w:val="DefaultParagraphFont"/>
-    <w:link w:val="Subtitle"/>
+  <w:style w:type="character" w:customStyle="1" w:styleId="SubttuloCarter">
+    <w:name w:val="Subtítulo Caráter"/>
+    <w:basedOn w:val="Tipodeletrapredefinidodopargrafo"/>
+    <w:link w:val="Subttulo"/>
     <w:uiPriority w:val="11"/>
     <w:rsid w:val="008A6728"/>
     <w:rPr>
@@ -2728,11 +2740,11 @@
       <w:lang w:val="pt-PT"/>
     </w:rPr>
   </w:style>
-  <w:style w:type="paragraph" w:styleId="Quote">
+  <w:style w:type="paragraph" w:styleId="Citao">
     <w:name w:val="Quote"/>
     <w:basedOn w:val="Normal"/>
     <w:next w:val="Normal"/>
-    <w:link w:val="QuoteChar"/>
+    <w:link w:val="CitaoCarter"/>
     <w:uiPriority w:val="29"/>
     <w:qFormat/>
     <w:rsid w:val="008A6728"/>
@@ -2746,10 +2758,10 @@
       <w:color w:val="404040" w:themeColor="text1" w:themeTint="BF"/>
     </w:rPr>
   </w:style>
-  <w:style w:type="character" w:customStyle="1" w:styleId="QuoteChar">
-    <w:name w:val="Quote Char"/>
-    <w:basedOn w:val="DefaultParagraphFont"/>
-    <w:link w:val="Quote"/>
+  <w:style w:type="character" w:customStyle="1" w:styleId="CitaoCarter">
+    <w:name w:val="Citação Caráter"/>
+    <w:basedOn w:val="Tipodeletrapredefinidodopargrafo"/>
+    <w:link w:val="Citao"/>
     <w:uiPriority w:val="29"/>
     <w:rsid w:val="008A6728"/>
     <w:rPr>
@@ -2759,7 +2771,7 @@
       <w:lang w:val="pt-PT"/>
     </w:rPr>
   </w:style>
-  <w:style w:type="paragraph" w:styleId="ListParagraph">
+  <w:style w:type="paragraph" w:styleId="PargrafodaLista">
     <w:name w:val="List Paragraph"/>
     <w:basedOn w:val="Normal"/>
     <w:uiPriority w:val="34"/>
@@ -2770,9 +2782,9 @@
       <w:contextualSpacing/>
     </w:pPr>
   </w:style>
-  <w:style w:type="character" w:styleId="IntenseEmphasis">
+  <w:style w:type="character" w:styleId="nfaseIntensa">
     <w:name w:val="Intense Emphasis"/>
-    <w:basedOn w:val="DefaultParagraphFont"/>
+    <w:basedOn w:val="Tipodeletrapredefinidodopargrafo"/>
     <w:uiPriority w:val="21"/>
     <w:qFormat/>
     <w:rsid w:val="008A6728"/>
@@ -2782,11 +2794,11 @@
       <w:color w:val="2F5496" w:themeColor="accent1" w:themeShade="BF"/>
     </w:rPr>
   </w:style>
-  <w:style w:type="paragraph" w:styleId="IntenseQuote">
+  <w:style w:type="paragraph" w:styleId="CitaoIntensa">
     <w:name w:val="Intense Quote"/>
     <w:basedOn w:val="Normal"/>
     <w:next w:val="Normal"/>
-    <w:link w:val="IntenseQuoteChar"/>
+    <w:link w:val="CitaoIntensaCarter"/>
     <w:uiPriority w:val="30"/>
     <w:qFormat/>
     <w:rsid w:val="008A6728"/>
@@ -2805,10 +2817,10 @@
       <w:color w:val="2F5496" w:themeColor="accent1" w:themeShade="BF"/>
     </w:rPr>
   </w:style>
-  <w:style w:type="character" w:customStyle="1" w:styleId="IntenseQuoteChar">
-    <w:name w:val="Intense Quote Char"/>
-    <w:basedOn w:val="DefaultParagraphFont"/>
-    <w:link w:val="IntenseQuote"/>
+  <w:style w:type="character" w:customStyle="1" w:styleId="CitaoIntensaCarter">
+    <w:name w:val="Citação Intensa Caráter"/>
+    <w:basedOn w:val="Tipodeletrapredefinidodopargrafo"/>
+    <w:link w:val="CitaoIntensa"/>
     <w:uiPriority w:val="30"/>
     <w:rsid w:val="008A6728"/>
     <w:rPr>
@@ -2818,9 +2830,9 @@
       <w:lang w:val="pt-PT"/>
     </w:rPr>
   </w:style>
-  <w:style w:type="character" w:styleId="IntenseReference">
+  <w:style w:type="character" w:styleId="RefernciaIntensa">
     <w:name w:val="Intense Reference"/>
-    <w:basedOn w:val="DefaultParagraphFont"/>
+    <w:basedOn w:val="Tipodeletrapredefinidodopargrafo"/>
     <w:uiPriority w:val="32"/>
     <w:qFormat/>
     <w:rsid w:val="008A6728"/>
@@ -2850,9 +2862,9 @@
       <w14:ligatures w14:val="none"/>
     </w:rPr>
   </w:style>
-  <w:style w:type="character" w:styleId="Strong">
+  <w:style w:type="character" w:styleId="Forte">
     <w:name w:val="Strong"/>
-    <w:basedOn w:val="DefaultParagraphFont"/>
+    <w:basedOn w:val="Tipodeletrapredefinidodopargrafo"/>
     <w:uiPriority w:val="22"/>
     <w:qFormat/>
     <w:rsid w:val="008A6728"/>
@@ -2861,9 +2873,9 @@
       <w:bCs/>
     </w:rPr>
   </w:style>
-  <w:style w:type="character" w:styleId="HTMLCode">
+  <w:style w:type="character" w:styleId="CdigoHTML">
     <w:name w:val="HTML Code"/>
-    <w:basedOn w:val="DefaultParagraphFont"/>
+    <w:basedOn w:val="Tipodeletrapredefinidodopargrafo"/>
     <w:uiPriority w:val="99"/>
     <w:semiHidden/>
     <w:unhideWhenUsed/>

</xml_diff>